<commit_message>
seminar kemajuan aina dan stentiford
</commit_message>
<xml_diff>
--- a/tesis aina/1. BUKU TESIS AINA/Aina Bab 1 - 5/Bab 3.docx
+++ b/tesis aina/1. BUKU TESIS AINA/Aina Bab 1 - 5/Bab 3.docx
@@ -224,10 +224,10 @@
             <v:path o:extrusionok="f" gradientshapeok="t" o:connecttype="rect"/>
             <o:lock v:ext="edit" aspectratio="t"/>
           </v:shapetype>
-          <v:shape id="_x0000_i1025" type="#_x0000_t75" style="width:396pt;height:40.2pt" o:ole="">
+          <v:shape id="_x0000_i1025" type="#_x0000_t75" style="width:396pt;height:39.9pt" o:ole="">
             <v:imagedata r:id="rId7" o:title=""/>
           </v:shape>
-          <o:OLEObject Type="Embed" ProgID="Visio.Drawing.15" ShapeID="_x0000_i1025" DrawAspect="Content" ObjectID="_1569596969" r:id="rId8"/>
+          <o:OLEObject Type="Embed" ProgID="Visio.Drawing.15" ShapeID="_x0000_i1025" DrawAspect="Content" ObjectID="_1569866712" r:id="rId8"/>
         </w:object>
       </w:r>
     </w:p>
@@ -601,10 +601,10 @@
           <w:szCs w:val="24"/>
         </w:rPr>
         <w:object w:dxaOrig="9120" w:dyaOrig="7666">
-          <v:shape id="_x0000_i1026" type="#_x0000_t75" style="width:396pt;height:333.2pt" o:ole="">
+          <v:shape id="_x0000_i1026" type="#_x0000_t75" style="width:396pt;height:333.4pt" o:ole="">
             <v:imagedata r:id="rId9" o:title=""/>
           </v:shape>
-          <o:OLEObject Type="Embed" ProgID="Visio.Drawing.15" ShapeID="_x0000_i1026" DrawAspect="Content" ObjectID="_1569596970" r:id="rId10"/>
+          <o:OLEObject Type="Embed" ProgID="Visio.Drawing.15" ShapeID="_x0000_i1026" DrawAspect="Content" ObjectID="_1569866713" r:id="rId10"/>
         </w:object>
       </w:r>
     </w:p>
@@ -4889,6 +4889,1549 @@
           <w:szCs w:val="24"/>
           <w:lang w:val="en-US"/>
         </w:rPr>
+        <w:t>3.4 Penipisan</w:t>
+      </w:r>
+    </w:p>
+    <w:p>
+      <w:pPr>
+        <w:jc w:val="both"/>
+        <w:rPr>
+          <w:rFonts w:asciiTheme="majorBidi" w:hAnsiTheme="majorBidi" w:cstheme="majorBidi"/>
+          <w:sz w:val="24"/>
+          <w:szCs w:val="24"/>
+        </w:rPr>
+      </w:pPr>
+      <w:r>
+        <w:rPr>
+          <w:rFonts w:asciiTheme="majorBidi" w:hAnsiTheme="majorBidi" w:cstheme="majorBidi"/>
+          <w:sz w:val="24"/>
+          <w:szCs w:val="24"/>
+        </w:rPr>
+        <w:t>Penipisan adalah proses pengambilan tulang dari suatu pola, proses ini mengikis piksel sebanyak mungkin tanpa mempengaruhi bentuk umum. Setelah piksel di kikis, pola tersebut tetap harus dikenali. Kerangka yang diperoleh harus memiliki sifat sebagai berikut :</w:t>
+      </w:r>
+    </w:p>
+    <w:p>
+      <w:pPr>
+        <w:pStyle w:val="ListParagraph"/>
+        <w:numPr>
+          <w:ilvl w:val="0"/>
+          <w:numId w:val="22"/>
+        </w:numPr>
+        <w:spacing w:after="200" w:line="276" w:lineRule="auto"/>
+        <w:ind w:left="360"/>
+        <w:rPr>
+          <w:rFonts w:asciiTheme="majorBidi" w:hAnsiTheme="majorBidi" w:cstheme="majorBidi"/>
+          <w:sz w:val="24"/>
+          <w:szCs w:val="24"/>
+        </w:rPr>
+      </w:pPr>
+      <w:r>
+        <w:rPr>
+          <w:rFonts w:asciiTheme="majorBidi" w:hAnsiTheme="majorBidi" w:cstheme="majorBidi"/>
+          <w:sz w:val="24"/>
+          <w:szCs w:val="24"/>
+        </w:rPr>
+        <w:t>Setipis mungkin</w:t>
+      </w:r>
+    </w:p>
+    <w:p>
+      <w:pPr>
+        <w:pStyle w:val="ListParagraph"/>
+        <w:numPr>
+          <w:ilvl w:val="0"/>
+          <w:numId w:val="22"/>
+        </w:numPr>
+        <w:spacing w:after="200" w:line="276" w:lineRule="auto"/>
+        <w:ind w:left="360"/>
+        <w:rPr>
+          <w:rFonts w:asciiTheme="majorBidi" w:hAnsiTheme="majorBidi" w:cstheme="majorBidi"/>
+          <w:sz w:val="24"/>
+          <w:szCs w:val="24"/>
+        </w:rPr>
+      </w:pPr>
+      <w:r>
+        <w:rPr>
+          <w:rFonts w:asciiTheme="majorBidi" w:hAnsiTheme="majorBidi" w:cstheme="majorBidi"/>
+          <w:sz w:val="24"/>
+          <w:szCs w:val="24"/>
+        </w:rPr>
+        <w:t>Terhubung</w:t>
+      </w:r>
+    </w:p>
+    <w:p>
+      <w:pPr>
+        <w:pStyle w:val="ListParagraph"/>
+        <w:numPr>
+          <w:ilvl w:val="0"/>
+          <w:numId w:val="22"/>
+        </w:numPr>
+        <w:spacing w:after="200" w:line="276" w:lineRule="auto"/>
+        <w:ind w:left="360"/>
+        <w:rPr>
+          <w:rFonts w:asciiTheme="majorBidi" w:hAnsiTheme="majorBidi" w:cstheme="majorBidi"/>
+          <w:sz w:val="24"/>
+          <w:szCs w:val="24"/>
+        </w:rPr>
+      </w:pPr>
+      <w:r>
+        <w:rPr>
+          <w:rFonts w:asciiTheme="majorBidi" w:hAnsiTheme="majorBidi" w:cstheme="majorBidi"/>
+          <w:sz w:val="24"/>
+          <w:szCs w:val="24"/>
+        </w:rPr>
+        <w:t>Berpusat ditengah</w:t>
+      </w:r>
+    </w:p>
+    <w:p>
+      <w:pPr>
+        <w:pStyle w:val="ListParagraph"/>
+        <w:ind w:left="0"/>
+        <w:rPr>
+          <w:rFonts w:asciiTheme="majorBidi" w:hAnsiTheme="majorBidi" w:cstheme="majorBidi"/>
+          <w:sz w:val="24"/>
+          <w:szCs w:val="24"/>
+        </w:rPr>
+      </w:pPr>
+      <w:r>
+        <w:rPr>
+          <w:rFonts w:asciiTheme="majorBidi" w:hAnsiTheme="majorBidi" w:cstheme="majorBidi"/>
+          <w:sz w:val="24"/>
+          <w:szCs w:val="24"/>
+        </w:rPr>
+        <w:t>Bila sifat ini terpenuhi, algoritma harus berhenti, berikut ad</w:t>
+      </w:r>
+      <w:r>
+        <w:rPr>
+          <w:rFonts w:asciiTheme="majorBidi" w:hAnsiTheme="majorBidi" w:cstheme="majorBidi"/>
+          <w:sz w:val="24"/>
+          <w:szCs w:val="24"/>
+        </w:rPr>
+        <w:t>alah pola dan hasil penipisan</w:t>
+      </w:r>
+      <w:r>
+        <w:rPr>
+          <w:rFonts w:asciiTheme="majorBidi" w:hAnsiTheme="majorBidi" w:cstheme="majorBidi"/>
+          <w:sz w:val="24"/>
+          <w:szCs w:val="24"/>
+        </w:rPr>
+        <w:t>.</w:t>
+      </w:r>
+    </w:p>
+    <w:p>
+      <w:pPr>
+        <w:pStyle w:val="ListParagraph"/>
+        <w:ind w:left="0"/>
+        <w:jc w:val="center"/>
+        <w:rPr>
+          <w:lang w:eastAsia="en-US"/>
+        </w:rPr>
+      </w:pPr>
+      <w:r>
+        <w:rPr>
+          <w:lang w:eastAsia="en-US"/>
+        </w:rPr>
+        <w:drawing>
+          <wp:anchor distT="0" distB="0" distL="114300" distR="114300" simplePos="0" relativeHeight="251665408" behindDoc="0" locked="0" layoutInCell="1" allowOverlap="1" wp14:anchorId="1F08875F" wp14:editId="32909D4A">
+            <wp:simplePos x="0" y="0"/>
+            <wp:positionH relativeFrom="column">
+              <wp:posOffset>2190158</wp:posOffset>
+            </wp:positionH>
+            <wp:positionV relativeFrom="paragraph">
+              <wp:posOffset>183618</wp:posOffset>
+            </wp:positionV>
+            <wp:extent cx="1553261" cy="1896294"/>
+            <wp:effectExtent l="0" t="0" r="8890" b="8890"/>
+            <wp:wrapNone/>
+            <wp:docPr id="24" name="Picture 4">
+              <a:extLst xmlns:a="http://schemas.openxmlformats.org/drawingml/2006/main">
+                <a:ext uri="{FF2B5EF4-FFF2-40B4-BE49-F238E27FC236}">
+                  <a16:creationId xmlns:a16="http://schemas.microsoft.com/office/drawing/2014/main" id="{5FA40417-0FF0-4C87-89DE-43F1A44C8903}"/>
+                </a:ext>
+              </a:extLst>
+            </wp:docPr>
+            <wp:cNvGraphicFramePr>
+              <a:graphicFrameLocks xmlns:a="http://schemas.openxmlformats.org/drawingml/2006/main" noChangeAspect="1"/>
+            </wp:cNvGraphicFramePr>
+            <a:graphic xmlns:a="http://schemas.openxmlformats.org/drawingml/2006/main">
+              <a:graphicData uri="http://schemas.openxmlformats.org/drawingml/2006/picture">
+                <pic:pic xmlns:pic="http://schemas.openxmlformats.org/drawingml/2006/picture">
+                  <pic:nvPicPr>
+                    <pic:cNvPr id="5" name="Picture 4">
+                      <a:extLst>
+                        <a:ext uri="{FF2B5EF4-FFF2-40B4-BE49-F238E27FC236}">
+                          <a16:creationId xmlns:a16="http://schemas.microsoft.com/office/drawing/2014/main" id="{5FA40417-0FF0-4C87-89DE-43F1A44C8903}"/>
+                        </a:ext>
+                      </a:extLst>
+                    </pic:cNvPr>
+                    <pic:cNvPicPr>
+                      <a:picLocks noChangeAspect="1"/>
+                    </pic:cNvPicPr>
+                  </pic:nvPicPr>
+                  <pic:blipFill>
+                    <a:blip r:embed="rId12">
+                      <a:extLst>
+                        <a:ext uri="{28A0092B-C50C-407E-A947-70E740481C1C}">
+                          <a14:useLocalDpi xmlns:a14="http://schemas.microsoft.com/office/drawing/2010/main" val="0"/>
+                        </a:ext>
+                      </a:extLst>
+                    </a:blip>
+                    <a:stretch>
+                      <a:fillRect/>
+                    </a:stretch>
+                  </pic:blipFill>
+                  <pic:spPr>
+                    <a:xfrm>
+                      <a:off x="0" y="0"/>
+                      <a:ext cx="1558717" cy="1902955"/>
+                    </a:xfrm>
+                    <a:prstGeom prst="rect">
+                      <a:avLst/>
+                    </a:prstGeom>
+                  </pic:spPr>
+                </pic:pic>
+              </a:graphicData>
+            </a:graphic>
+            <wp14:sizeRelH relativeFrom="margin">
+              <wp14:pctWidth>0</wp14:pctWidth>
+            </wp14:sizeRelH>
+            <wp14:sizeRelV relativeFrom="margin">
+              <wp14:pctHeight>0</wp14:pctHeight>
+            </wp14:sizeRelV>
+          </wp:anchor>
+        </w:drawing>
+      </w:r>
+    </w:p>
+    <w:p>
+      <w:pPr>
+        <w:pStyle w:val="ListParagraph"/>
+        <w:ind w:left="0"/>
+        <w:jc w:val="center"/>
+        <w:rPr>
+          <w:lang w:eastAsia="en-US"/>
+        </w:rPr>
+      </w:pPr>
+      <w:r>
+        <w:rPr>
+          <w:lang w:eastAsia="en-US"/>
+        </w:rPr>
+        <w:drawing>
+          <wp:anchor distT="0" distB="0" distL="114300" distR="114300" simplePos="0" relativeHeight="251666432" behindDoc="0" locked="0" layoutInCell="1" allowOverlap="1" wp14:anchorId="75909506" wp14:editId="70EEEE41">
+            <wp:simplePos x="0" y="0"/>
+            <wp:positionH relativeFrom="column">
+              <wp:posOffset>894538</wp:posOffset>
+            </wp:positionH>
+            <wp:positionV relativeFrom="paragraph">
+              <wp:posOffset>10736</wp:posOffset>
+            </wp:positionV>
+            <wp:extent cx="1534578" cy="1872746"/>
+            <wp:effectExtent l="0" t="0" r="8890" b="0"/>
+            <wp:wrapNone/>
+            <wp:docPr id="6" name="Picture 5">
+              <a:extLst xmlns:a="http://schemas.openxmlformats.org/drawingml/2006/main">
+                <a:ext uri="{FF2B5EF4-FFF2-40B4-BE49-F238E27FC236}">
+                  <a16:creationId xmlns:a16="http://schemas.microsoft.com/office/drawing/2014/main" id="{7B10AF03-A8AE-4EA7-B32A-21E44609A8CC}"/>
+                </a:ext>
+              </a:extLst>
+            </wp:docPr>
+            <wp:cNvGraphicFramePr>
+              <a:graphicFrameLocks xmlns:a="http://schemas.openxmlformats.org/drawingml/2006/main" noChangeAspect="1"/>
+            </wp:cNvGraphicFramePr>
+            <a:graphic xmlns:a="http://schemas.openxmlformats.org/drawingml/2006/main">
+              <a:graphicData uri="http://schemas.openxmlformats.org/drawingml/2006/picture">
+                <pic:pic xmlns:pic="http://schemas.openxmlformats.org/drawingml/2006/picture">
+                  <pic:nvPicPr>
+                    <pic:cNvPr id="6" name="Picture 5">
+                      <a:extLst>
+                        <a:ext uri="{FF2B5EF4-FFF2-40B4-BE49-F238E27FC236}">
+                          <a16:creationId xmlns:a16="http://schemas.microsoft.com/office/drawing/2014/main" id="{7B10AF03-A8AE-4EA7-B32A-21E44609A8CC}"/>
+                        </a:ext>
+                      </a:extLst>
+                    </pic:cNvPr>
+                    <pic:cNvPicPr>
+                      <a:picLocks noChangeAspect="1"/>
+                    </pic:cNvPicPr>
+                  </pic:nvPicPr>
+                  <pic:blipFill>
+                    <a:blip r:embed="rId13">
+                      <a:extLst>
+                        <a:ext uri="{28A0092B-C50C-407E-A947-70E740481C1C}">
+                          <a14:useLocalDpi xmlns:a14="http://schemas.microsoft.com/office/drawing/2010/main" val="0"/>
+                        </a:ext>
+                      </a:extLst>
+                    </a:blip>
+                    <a:stretch>
+                      <a:fillRect/>
+                    </a:stretch>
+                  </pic:blipFill>
+                  <pic:spPr>
+                    <a:xfrm>
+                      <a:off x="0" y="0"/>
+                      <a:ext cx="1543077" cy="1883118"/>
+                    </a:xfrm>
+                    <a:prstGeom prst="rect">
+                      <a:avLst/>
+                    </a:prstGeom>
+                  </pic:spPr>
+                </pic:pic>
+              </a:graphicData>
+            </a:graphic>
+            <wp14:sizeRelH relativeFrom="margin">
+              <wp14:pctWidth>0</wp14:pctWidth>
+            </wp14:sizeRelH>
+            <wp14:sizeRelV relativeFrom="margin">
+              <wp14:pctHeight>0</wp14:pctHeight>
+            </wp14:sizeRelV>
+          </wp:anchor>
+        </w:drawing>
+      </w:r>
+    </w:p>
+    <w:p>
+      <w:pPr>
+        <w:pStyle w:val="ListParagraph"/>
+        <w:ind w:left="0"/>
+        <w:jc w:val="center"/>
+        <w:rPr>
+          <w:lang w:eastAsia="en-US"/>
+        </w:rPr>
+      </w:pPr>
+    </w:p>
+    <w:p>
+      <w:pPr>
+        <w:pStyle w:val="ListParagraph"/>
+        <w:ind w:left="0"/>
+        <w:jc w:val="center"/>
+        <w:rPr>
+          <w:lang w:eastAsia="en-US"/>
+        </w:rPr>
+      </w:pPr>
+    </w:p>
+    <w:p>
+      <w:pPr>
+        <w:pStyle w:val="ListParagraph"/>
+        <w:ind w:left="0"/>
+        <w:jc w:val="center"/>
+        <w:rPr>
+          <w:lang w:eastAsia="en-US"/>
+        </w:rPr>
+      </w:pPr>
+    </w:p>
+    <w:p>
+      <w:pPr>
+        <w:pStyle w:val="ListParagraph"/>
+        <w:ind w:left="0"/>
+        <w:jc w:val="center"/>
+        <w:rPr>
+          <w:lang w:eastAsia="en-US"/>
+        </w:rPr>
+      </w:pPr>
+    </w:p>
+    <w:p>
+      <w:pPr>
+        <w:pStyle w:val="ListParagraph"/>
+        <w:ind w:left="0"/>
+        <w:jc w:val="center"/>
+        <w:rPr>
+          <w:lang w:eastAsia="en-US"/>
+        </w:rPr>
+      </w:pPr>
+    </w:p>
+    <w:p>
+      <w:pPr>
+        <w:pStyle w:val="ListParagraph"/>
+        <w:ind w:left="0"/>
+        <w:jc w:val="center"/>
+        <w:rPr>
+          <w:lang w:eastAsia="en-US"/>
+        </w:rPr>
+      </w:pPr>
+    </w:p>
+    <w:p>
+      <w:pPr>
+        <w:pStyle w:val="ListParagraph"/>
+        <w:ind w:left="0"/>
+        <w:jc w:val="center"/>
+        <w:rPr>
+          <w:lang w:eastAsia="en-US"/>
+        </w:rPr>
+      </w:pPr>
+    </w:p>
+    <w:p>
+      <w:pPr>
+        <w:spacing w:line="360" w:lineRule="auto"/>
+        <w:rPr>
+          <w:lang w:eastAsia="en-US"/>
+        </w:rPr>
+      </w:pPr>
+    </w:p>
+    <w:p>
+      <w:pPr>
+        <w:spacing w:line="360" w:lineRule="auto"/>
+        <w:jc w:val="center"/>
+        <w:rPr>
+          <w:rFonts w:asciiTheme="majorBidi" w:hAnsiTheme="majorBidi" w:cstheme="majorBidi"/>
+          <w:sz w:val="24"/>
+          <w:szCs w:val="24"/>
+        </w:rPr>
+      </w:pPr>
+      <w:r>
+        <w:rPr>
+          <w:rFonts w:asciiTheme="majorBidi" w:hAnsiTheme="majorBidi" w:cstheme="majorBidi"/>
+          <w:sz w:val="24"/>
+          <w:szCs w:val="24"/>
+        </w:rPr>
+        <w:t xml:space="preserve">Gambar </w:t>
+      </w:r>
+      <w:r>
+        <w:rPr>
+          <w:rFonts w:asciiTheme="majorBidi" w:hAnsiTheme="majorBidi" w:cstheme="majorBidi"/>
+          <w:sz w:val="24"/>
+          <w:szCs w:val="24"/>
+        </w:rPr>
+        <w:t>II.2</w:t>
+      </w:r>
+      <w:r>
+        <w:rPr>
+          <w:rFonts w:asciiTheme="majorBidi" w:hAnsiTheme="majorBidi" w:cstheme="majorBidi"/>
+          <w:sz w:val="24"/>
+          <w:szCs w:val="24"/>
+        </w:rPr>
+        <w:t xml:space="preserve"> </w:t>
+      </w:r>
+      <w:r>
+        <w:rPr>
+          <w:rFonts w:asciiTheme="majorBidi" w:hAnsiTheme="majorBidi" w:cstheme="majorBidi"/>
+          <w:sz w:val="24"/>
+          <w:szCs w:val="24"/>
+        </w:rPr>
+        <w:t>Pola huruf dan hasil penipisan</w:t>
+      </w:r>
+    </w:p>
+    <w:p>
+      <w:pPr>
+        <w:pStyle w:val="ListParagraph"/>
+        <w:ind w:left="0"/>
+        <w:jc w:val="both"/>
+        <w:rPr>
+          <w:rFonts w:asciiTheme="majorBidi" w:hAnsiTheme="majorBidi" w:cstheme="majorBidi"/>
+          <w:sz w:val="24"/>
+          <w:szCs w:val="24"/>
+        </w:rPr>
+      </w:pPr>
+      <w:r>
+        <w:rPr>
+          <w:rFonts w:asciiTheme="majorBidi" w:hAnsiTheme="majorBidi" w:cstheme="majorBidi"/>
+          <w:sz w:val="24"/>
+          <w:szCs w:val="24"/>
+        </w:rPr>
+        <w:t xml:space="preserve">Penipisan berguna apabila kita tidak tertarik pada ukuran dari pola melainkan pada posisi relatif goresan dari pola. Ada beberapa algoritma yang dirancang untuk tujuan ini. Dalam penelitian ini penipisan dilakukan dengan algorima </w:t>
+      </w:r>
+      <w:r>
+        <w:rPr>
+          <w:rFonts w:asciiTheme="majorBidi" w:hAnsiTheme="majorBidi" w:cstheme="majorBidi"/>
+          <w:sz w:val="24"/>
+          <w:szCs w:val="24"/>
+          <w:lang w:val="en-US"/>
+        </w:rPr>
+        <w:t>Stentiford</w:t>
+      </w:r>
+      <w:r>
+        <w:rPr>
+          <w:rFonts w:asciiTheme="majorBidi" w:hAnsiTheme="majorBidi" w:cstheme="majorBidi"/>
+          <w:sz w:val="24"/>
+          <w:szCs w:val="24"/>
+        </w:rPr>
+        <w:t>.</w:t>
+      </w:r>
+    </w:p>
+    <w:p>
+      <w:pPr>
+        <w:pStyle w:val="ListParagraph"/>
+        <w:ind w:left="0"/>
+        <w:jc w:val="both"/>
+        <w:rPr>
+          <w:rFonts w:asciiTheme="majorBidi" w:hAnsiTheme="majorBidi" w:cstheme="majorBidi"/>
+          <w:sz w:val="24"/>
+          <w:szCs w:val="24"/>
+        </w:rPr>
+      </w:pPr>
+    </w:p>
+    <w:p>
+      <w:pPr>
+        <w:pStyle w:val="ListParagraph"/>
+        <w:ind w:left="0"/>
+        <w:jc w:val="both"/>
+        <w:rPr>
+          <w:rFonts w:asciiTheme="majorBidi" w:hAnsiTheme="majorBidi" w:cstheme="majorBidi"/>
+          <w:sz w:val="24"/>
+          <w:szCs w:val="24"/>
+          <w:lang w:val="en-US"/>
+        </w:rPr>
+      </w:pPr>
+      <w:r>
+        <w:rPr>
+          <w:rFonts w:asciiTheme="majorBidi" w:hAnsiTheme="majorBidi" w:cstheme="majorBidi"/>
+          <w:sz w:val="24"/>
+          <w:szCs w:val="24"/>
+          <w:lang w:val="en-US"/>
+        </w:rPr>
+        <w:t>Pada algoritma Stentiford ada 4 buah template yang dipakai , template 3 x 3 yaitu :</w:t>
+      </w:r>
+    </w:p>
+    <w:p>
+      <w:pPr>
+        <w:pStyle w:val="ListParagraph"/>
+        <w:ind w:left="0"/>
+        <w:jc w:val="both"/>
+        <w:rPr>
+          <w:rFonts w:asciiTheme="majorBidi" w:hAnsiTheme="majorBidi" w:cstheme="majorBidi"/>
+          <w:b/>
+          <w:bCs/>
+          <w:color w:val="000000"/>
+          <w:sz w:val="24"/>
+          <w:szCs w:val="24"/>
+          <w:lang w:val="en-US"/>
+        </w:rPr>
+      </w:pPr>
+      <w:r>
+        <w:drawing>
+          <wp:inline distT="0" distB="0" distL="0" distR="0">
+            <wp:extent cx="5036820" cy="1501118"/>
+            <wp:effectExtent l="0" t="0" r="0" b="4445"/>
+            <wp:docPr id="26" name="Picture 26" descr="C:\Users\ainawind27\AppData\Local\Microsoft\Windows\INetCache\Content.Word\Template Stentiford.jpg"/>
+            <wp:cNvGraphicFramePr>
+              <a:graphicFrameLocks xmlns:a="http://schemas.openxmlformats.org/drawingml/2006/main" noChangeAspect="1"/>
+            </wp:cNvGraphicFramePr>
+            <a:graphic xmlns:a="http://schemas.openxmlformats.org/drawingml/2006/main">
+              <a:graphicData uri="http://schemas.openxmlformats.org/drawingml/2006/picture">
+                <pic:pic xmlns:pic="http://schemas.openxmlformats.org/drawingml/2006/picture">
+                  <pic:nvPicPr>
+                    <pic:cNvPr id="0" name="Picture 5" descr="C:\Users\ainawind27\AppData\Local\Microsoft\Windows\INetCache\Content.Word\Template Stentiford.jpg"/>
+                    <pic:cNvPicPr>
+                      <a:picLocks noChangeAspect="1" noChangeArrowheads="1"/>
+                    </pic:cNvPicPr>
+                  </pic:nvPicPr>
+                  <pic:blipFill>
+                    <a:blip r:embed="rId14">
+                      <a:extLst>
+                        <a:ext uri="{28A0092B-C50C-407E-A947-70E740481C1C}">
+                          <a14:useLocalDpi xmlns:a14="http://schemas.microsoft.com/office/drawing/2010/main" val="0"/>
+                        </a:ext>
+                      </a:extLst>
+                    </a:blip>
+                    <a:srcRect/>
+                    <a:stretch>
+                      <a:fillRect/>
+                    </a:stretch>
+                  </pic:blipFill>
+                  <pic:spPr bwMode="auto">
+                    <a:xfrm>
+                      <a:off x="0" y="0"/>
+                      <a:ext cx="5036820" cy="1501118"/>
+                    </a:xfrm>
+                    <a:prstGeom prst="rect">
+                      <a:avLst/>
+                    </a:prstGeom>
+                    <a:noFill/>
+                    <a:ln>
+                      <a:noFill/>
+                    </a:ln>
+                  </pic:spPr>
+                </pic:pic>
+              </a:graphicData>
+            </a:graphic>
+          </wp:inline>
+        </w:drawing>
+      </w:r>
+    </w:p>
+    <w:p>
+      <w:pPr>
+        <w:pStyle w:val="ListParagraph"/>
+        <w:ind w:left="0"/>
+        <w:jc w:val="center"/>
+        <w:rPr>
+          <w:rFonts w:asciiTheme="majorBidi" w:hAnsiTheme="majorBidi" w:cstheme="majorBidi"/>
+          <w:color w:val="000000"/>
+          <w:sz w:val="24"/>
+          <w:szCs w:val="24"/>
+          <w:lang w:val="en-US"/>
+        </w:rPr>
+      </w:pPr>
+      <w:r>
+        <w:rPr>
+          <w:rFonts w:asciiTheme="majorBidi" w:hAnsiTheme="majorBidi" w:cstheme="majorBidi"/>
+          <w:color w:val="000000"/>
+          <w:sz w:val="24"/>
+          <w:szCs w:val="24"/>
+          <w:lang w:val="en-US"/>
+        </w:rPr>
+        <w:t>Gambar IV Template Stentiford</w:t>
+      </w:r>
+    </w:p>
+    <w:p>
+      <w:pPr>
+        <w:pStyle w:val="ListParagraph"/>
+        <w:ind w:left="0"/>
+        <w:jc w:val="both"/>
+        <w:rPr>
+          <w:rFonts w:asciiTheme="majorBidi" w:hAnsiTheme="majorBidi" w:cstheme="majorBidi"/>
+          <w:color w:val="000000"/>
+          <w:sz w:val="24"/>
+          <w:szCs w:val="24"/>
+          <w:lang w:val="en-US"/>
+        </w:rPr>
+      </w:pPr>
+    </w:p>
+    <w:p>
+      <w:pPr>
+        <w:pStyle w:val="ListParagraph"/>
+        <w:ind w:left="0"/>
+        <w:jc w:val="both"/>
+        <w:rPr>
+          <w:rFonts w:asciiTheme="majorBidi" w:hAnsiTheme="majorBidi" w:cstheme="majorBidi"/>
+          <w:color w:val="000000"/>
+          <w:sz w:val="24"/>
+          <w:szCs w:val="24"/>
+          <w:lang w:val="en-US"/>
+        </w:rPr>
+      </w:pPr>
+      <w:r>
+        <w:rPr>
+          <w:rFonts w:asciiTheme="majorBidi" w:hAnsiTheme="majorBidi" w:cstheme="majorBidi"/>
+          <w:color w:val="000000"/>
+          <w:sz w:val="24"/>
+          <w:szCs w:val="24"/>
+          <w:lang w:val="en-US"/>
+        </w:rPr>
+        <w:t>Langkah – langkah algoritma Stentiford :</w:t>
+      </w:r>
+    </w:p>
+    <w:p>
+      <w:pPr>
+        <w:pStyle w:val="ListParagraph"/>
+        <w:numPr>
+          <w:ilvl w:val="0"/>
+          <w:numId w:val="23"/>
+        </w:numPr>
+        <w:ind w:left="360"/>
+        <w:jc w:val="both"/>
+        <w:rPr>
+          <w:rFonts w:asciiTheme="majorBidi" w:hAnsiTheme="majorBidi" w:cstheme="majorBidi"/>
+          <w:color w:val="000000"/>
+          <w:sz w:val="24"/>
+          <w:szCs w:val="24"/>
+          <w:lang w:val="en-US"/>
+        </w:rPr>
+      </w:pPr>
+      <w:r>
+        <w:rPr>
+          <w:rFonts w:asciiTheme="majorBidi" w:hAnsiTheme="majorBidi" w:cstheme="majorBidi"/>
+          <w:color w:val="000000"/>
+          <w:sz w:val="24"/>
+          <w:szCs w:val="24"/>
+        </w:rPr>
+        <w:t>Cari</w:t>
+      </w:r>
+      <w:r>
+        <w:rPr>
+          <w:rFonts w:asciiTheme="majorBidi" w:hAnsiTheme="majorBidi" w:cstheme="majorBidi"/>
+          <w:color w:val="000000"/>
+          <w:sz w:val="24"/>
+          <w:szCs w:val="24"/>
+          <w:lang w:val="en-US"/>
+        </w:rPr>
+        <w:t xml:space="preserve"> lokasi</w:t>
+      </w:r>
+      <w:r>
+        <w:rPr>
+          <w:rFonts w:asciiTheme="majorBidi" w:hAnsiTheme="majorBidi" w:cstheme="majorBidi"/>
+          <w:color w:val="000000"/>
+          <w:sz w:val="24"/>
+          <w:szCs w:val="24"/>
+        </w:rPr>
+        <w:t xml:space="preserve"> </w:t>
+      </w:r>
+      <w:r>
+        <w:rPr>
+          <w:rFonts w:asciiTheme="majorBidi" w:hAnsiTheme="majorBidi" w:cstheme="majorBidi"/>
+          <w:color w:val="000000"/>
+          <w:sz w:val="24"/>
+          <w:szCs w:val="24"/>
+          <w:lang w:val="en-US"/>
+        </w:rPr>
+        <w:t>piksel</w:t>
+      </w:r>
+      <w:r>
+        <w:rPr>
+          <w:rFonts w:asciiTheme="majorBidi" w:hAnsiTheme="majorBidi" w:cstheme="majorBidi"/>
+          <w:color w:val="000000"/>
+          <w:sz w:val="24"/>
+          <w:szCs w:val="24"/>
+        </w:rPr>
+        <w:t xml:space="preserve">  (i,j) </w:t>
+      </w:r>
+      <w:r>
+        <w:rPr>
+          <w:rFonts w:asciiTheme="majorBidi" w:hAnsiTheme="majorBidi" w:cstheme="majorBidi"/>
+          <w:color w:val="000000"/>
+          <w:sz w:val="24"/>
+          <w:szCs w:val="24"/>
+          <w:lang w:val="en-US"/>
+        </w:rPr>
+        <w:t>yang</w:t>
+      </w:r>
+      <w:r>
+        <w:rPr>
+          <w:rFonts w:asciiTheme="majorBidi" w:hAnsiTheme="majorBidi" w:cstheme="majorBidi"/>
+          <w:color w:val="000000"/>
+          <w:sz w:val="24"/>
+          <w:szCs w:val="24"/>
+        </w:rPr>
+        <w:t xml:space="preserve"> cocok dengan </w:t>
+      </w:r>
+      <w:r>
+        <w:rPr>
+          <w:rFonts w:asciiTheme="majorBidi" w:hAnsiTheme="majorBidi" w:cstheme="majorBidi"/>
+          <w:i/>
+          <w:iCs/>
+          <w:color w:val="000000"/>
+          <w:sz w:val="24"/>
+          <w:szCs w:val="24"/>
+        </w:rPr>
+        <w:t>template</w:t>
+      </w:r>
+      <w:r>
+        <w:rPr>
+          <w:rFonts w:asciiTheme="majorBidi" w:hAnsiTheme="majorBidi" w:cstheme="majorBidi"/>
+          <w:color w:val="000000"/>
+          <w:sz w:val="24"/>
+          <w:szCs w:val="24"/>
+        </w:rPr>
+        <w:t xml:space="preserve"> T</w:t>
+      </w:r>
+      <w:r>
+        <w:rPr>
+          <w:rFonts w:asciiTheme="majorBidi" w:hAnsiTheme="majorBidi" w:cstheme="majorBidi"/>
+          <w:color w:val="000000"/>
+          <w:sz w:val="24"/>
+          <w:szCs w:val="24"/>
+          <w:vertAlign w:val="subscript"/>
+        </w:rPr>
+        <w:t>1</w:t>
+      </w:r>
+      <w:r>
+        <w:rPr>
+          <w:rFonts w:asciiTheme="majorBidi" w:hAnsiTheme="majorBidi" w:cstheme="majorBidi"/>
+          <w:color w:val="000000"/>
+          <w:sz w:val="24"/>
+          <w:szCs w:val="24"/>
+        </w:rPr>
+        <w:t xml:space="preserve">. Dengan </w:t>
+      </w:r>
+      <w:r>
+        <w:rPr>
+          <w:rFonts w:asciiTheme="majorBidi" w:hAnsiTheme="majorBidi" w:cstheme="majorBidi"/>
+          <w:i/>
+          <w:iCs/>
+          <w:color w:val="000000"/>
+          <w:sz w:val="24"/>
+          <w:szCs w:val="24"/>
+        </w:rPr>
+        <w:t>template</w:t>
+      </w:r>
+      <w:r>
+        <w:rPr>
+          <w:rFonts w:asciiTheme="majorBidi" w:hAnsiTheme="majorBidi" w:cstheme="majorBidi"/>
+          <w:color w:val="000000"/>
+          <w:sz w:val="24"/>
+          <w:szCs w:val="24"/>
+        </w:rPr>
+        <w:t xml:space="preserve"> </w:t>
+      </w:r>
+      <w:r>
+        <w:rPr>
+          <w:rFonts w:asciiTheme="majorBidi" w:hAnsiTheme="majorBidi" w:cstheme="majorBidi"/>
+          <w:color w:val="000000"/>
+          <w:sz w:val="24"/>
+          <w:szCs w:val="24"/>
+          <w:lang w:val="en-US"/>
+        </w:rPr>
+        <w:t>T1</w:t>
+      </w:r>
+      <w:r>
+        <w:rPr>
+          <w:rFonts w:asciiTheme="majorBidi" w:hAnsiTheme="majorBidi" w:cstheme="majorBidi"/>
+          <w:color w:val="000000"/>
+          <w:sz w:val="24"/>
+          <w:szCs w:val="24"/>
+        </w:rPr>
+        <w:t xml:space="preserve"> semua </w:t>
+      </w:r>
+      <w:r>
+        <w:rPr>
+          <w:rFonts w:asciiTheme="majorBidi" w:hAnsiTheme="majorBidi" w:cstheme="majorBidi"/>
+          <w:color w:val="000000"/>
+          <w:sz w:val="24"/>
+          <w:szCs w:val="24"/>
+          <w:lang w:val="en-US"/>
+        </w:rPr>
+        <w:t>piksel</w:t>
+      </w:r>
+      <w:r>
+        <w:rPr>
+          <w:rFonts w:asciiTheme="majorBidi" w:hAnsiTheme="majorBidi" w:cstheme="majorBidi"/>
+          <w:color w:val="000000"/>
+          <w:sz w:val="24"/>
+          <w:szCs w:val="24"/>
+        </w:rPr>
+        <w:t xml:space="preserve"> di bagian atas dari </w:t>
+      </w:r>
+      <w:r>
+        <w:rPr>
+          <w:rFonts w:asciiTheme="majorBidi" w:hAnsiTheme="majorBidi" w:cstheme="majorBidi"/>
+          <w:color w:val="000000"/>
+          <w:sz w:val="24"/>
+          <w:szCs w:val="24"/>
+          <w:lang w:val="en-US"/>
+        </w:rPr>
+        <w:t>citra</w:t>
+      </w:r>
+      <w:r>
+        <w:rPr>
+          <w:rFonts w:asciiTheme="majorBidi" w:hAnsiTheme="majorBidi" w:cstheme="majorBidi"/>
+          <w:color w:val="000000"/>
+          <w:sz w:val="24"/>
+          <w:szCs w:val="24"/>
+        </w:rPr>
+        <w:t xml:space="preserve"> </w:t>
+      </w:r>
+      <w:r>
+        <w:rPr>
+          <w:rFonts w:asciiTheme="majorBidi" w:hAnsiTheme="majorBidi" w:cstheme="majorBidi"/>
+          <w:color w:val="000000"/>
+          <w:sz w:val="24"/>
+          <w:szCs w:val="24"/>
+          <w:lang w:val="en-US"/>
+        </w:rPr>
+        <w:t>akan dihapus</w:t>
+      </w:r>
+      <w:r>
+        <w:rPr>
+          <w:rFonts w:asciiTheme="majorBidi" w:hAnsiTheme="majorBidi" w:cstheme="majorBidi"/>
+          <w:color w:val="000000"/>
+          <w:sz w:val="24"/>
+          <w:szCs w:val="24"/>
+        </w:rPr>
+        <w:t xml:space="preserve">. Pencocokkan </w:t>
+      </w:r>
+      <w:r>
+        <w:rPr>
+          <w:rFonts w:asciiTheme="majorBidi" w:hAnsiTheme="majorBidi" w:cstheme="majorBidi"/>
+          <w:i/>
+          <w:iCs/>
+          <w:color w:val="000000"/>
+          <w:sz w:val="24"/>
+          <w:szCs w:val="24"/>
+        </w:rPr>
+        <w:t>template</w:t>
+      </w:r>
+      <w:r>
+        <w:rPr>
+          <w:rFonts w:asciiTheme="majorBidi" w:hAnsiTheme="majorBidi" w:cstheme="majorBidi"/>
+          <w:color w:val="000000"/>
+          <w:sz w:val="24"/>
+          <w:szCs w:val="24"/>
+        </w:rPr>
+        <w:t xml:space="preserve"> ini bergerak dari kiri ke kanan dan dari atas ke bawah. </w:t>
+      </w:r>
+    </w:p>
+    <w:p>
+      <w:pPr>
+        <w:pStyle w:val="ListParagraph"/>
+        <w:numPr>
+          <w:ilvl w:val="0"/>
+          <w:numId w:val="23"/>
+        </w:numPr>
+        <w:ind w:left="360"/>
+        <w:jc w:val="both"/>
+        <w:rPr>
+          <w:rFonts w:asciiTheme="majorBidi" w:hAnsiTheme="majorBidi" w:cstheme="majorBidi"/>
+          <w:color w:val="000000"/>
+          <w:sz w:val="24"/>
+          <w:szCs w:val="24"/>
+          <w:lang w:val="en-US"/>
+        </w:rPr>
+      </w:pPr>
+      <w:r>
+        <w:rPr>
+          <w:rFonts w:asciiTheme="majorBidi" w:hAnsiTheme="majorBidi" w:cstheme="majorBidi"/>
+          <w:color w:val="000000"/>
+          <w:sz w:val="24"/>
+          <w:szCs w:val="24"/>
+        </w:rPr>
+        <w:t xml:space="preserve">Bila </w:t>
+      </w:r>
+      <w:r>
+        <w:rPr>
+          <w:rFonts w:asciiTheme="majorBidi" w:hAnsiTheme="majorBidi" w:cstheme="majorBidi"/>
+          <w:color w:val="000000"/>
+          <w:sz w:val="24"/>
+          <w:szCs w:val="24"/>
+          <w:lang w:val="en-US"/>
+        </w:rPr>
+        <w:t>piksel</w:t>
+      </w:r>
+      <w:r>
+        <w:rPr>
+          <w:rFonts w:asciiTheme="majorBidi" w:hAnsiTheme="majorBidi" w:cstheme="majorBidi"/>
+          <w:color w:val="000000"/>
+          <w:sz w:val="24"/>
+          <w:szCs w:val="24"/>
+        </w:rPr>
+        <w:t xml:space="preserve"> tengah bukan merupakan</w:t>
+      </w:r>
+      <w:r>
+        <w:rPr>
+          <w:rFonts w:asciiTheme="majorBidi" w:hAnsiTheme="majorBidi" w:cstheme="majorBidi"/>
+          <w:color w:val="000000"/>
+          <w:sz w:val="24"/>
+          <w:szCs w:val="24"/>
+          <w:lang w:val="en-US"/>
+        </w:rPr>
+        <w:t xml:space="preserve"> </w:t>
+      </w:r>
+      <w:r>
+        <w:rPr>
+          <w:rFonts w:asciiTheme="majorBidi" w:hAnsiTheme="majorBidi" w:cstheme="majorBidi"/>
+          <w:i/>
+          <w:iCs/>
+          <w:color w:val="000000"/>
+          <w:sz w:val="24"/>
+          <w:szCs w:val="24"/>
+        </w:rPr>
+        <w:t>endpoint</w:t>
+      </w:r>
+      <w:r>
+        <w:rPr>
+          <w:rFonts w:asciiTheme="majorBidi" w:hAnsiTheme="majorBidi" w:cstheme="majorBidi"/>
+          <w:color w:val="000000"/>
+          <w:sz w:val="24"/>
+          <w:szCs w:val="24"/>
+        </w:rPr>
+        <w:t xml:space="preserve"> dan mempunyai</w:t>
+      </w:r>
+      <w:r>
+        <w:rPr>
+          <w:rFonts w:asciiTheme="majorBidi" w:hAnsiTheme="majorBidi" w:cstheme="majorBidi"/>
+          <w:color w:val="000000"/>
+          <w:sz w:val="24"/>
+          <w:szCs w:val="24"/>
+          <w:lang w:val="en-US"/>
+        </w:rPr>
+        <w:t xml:space="preserve"> </w:t>
+      </w:r>
+      <w:r>
+        <w:rPr>
+          <w:rFonts w:asciiTheme="majorBidi" w:hAnsiTheme="majorBidi" w:cstheme="majorBidi"/>
+          <w:color w:val="000000"/>
+          <w:sz w:val="24"/>
+          <w:szCs w:val="24"/>
+        </w:rPr>
+        <w:t>jumlah</w:t>
+      </w:r>
+      <w:r>
+        <w:rPr>
+          <w:rFonts w:asciiTheme="majorBidi" w:hAnsiTheme="majorBidi" w:cstheme="majorBidi"/>
+          <w:color w:val="000000"/>
+          <w:sz w:val="24"/>
+          <w:szCs w:val="24"/>
+          <w:lang w:val="en-US"/>
+        </w:rPr>
+        <w:t xml:space="preserve"> </w:t>
+      </w:r>
+      <w:r>
+        <w:rPr>
+          <w:rFonts w:asciiTheme="majorBidi" w:hAnsiTheme="majorBidi" w:cstheme="majorBidi"/>
+          <w:color w:val="000000"/>
+          <w:sz w:val="24"/>
+          <w:szCs w:val="24"/>
+        </w:rPr>
+        <w:t>konektivitas</w:t>
+      </w:r>
+      <w:r>
+        <w:rPr>
+          <w:rFonts w:asciiTheme="majorBidi" w:hAnsiTheme="majorBidi" w:cstheme="majorBidi"/>
+          <w:color w:val="000000"/>
+          <w:sz w:val="24"/>
+          <w:szCs w:val="24"/>
+        </w:rPr>
+        <w:t xml:space="preserve"> 1,</w:t>
+      </w:r>
+      <w:r>
+        <w:rPr>
+          <w:rFonts w:asciiTheme="majorBidi" w:hAnsiTheme="majorBidi" w:cstheme="majorBidi"/>
+          <w:color w:val="000000"/>
+          <w:sz w:val="24"/>
+          <w:szCs w:val="24"/>
+          <w:lang w:val="en-US"/>
+        </w:rPr>
+        <w:t xml:space="preserve"> </w:t>
+      </w:r>
+      <w:r>
+        <w:rPr>
+          <w:rFonts w:asciiTheme="majorBidi" w:hAnsiTheme="majorBidi" w:cstheme="majorBidi"/>
+          <w:color w:val="000000"/>
+          <w:sz w:val="24"/>
+          <w:szCs w:val="24"/>
+        </w:rPr>
+        <w:t xml:space="preserve">maka tandai </w:t>
+      </w:r>
+      <w:r>
+        <w:rPr>
+          <w:rFonts w:asciiTheme="majorBidi" w:hAnsiTheme="majorBidi" w:cstheme="majorBidi"/>
+          <w:i/>
+          <w:iCs/>
+          <w:color w:val="000000"/>
+          <w:sz w:val="24"/>
+          <w:szCs w:val="24"/>
+        </w:rPr>
+        <w:t>pixel</w:t>
+      </w:r>
+      <w:r>
+        <w:rPr>
+          <w:rFonts w:asciiTheme="majorBidi" w:hAnsiTheme="majorBidi" w:cstheme="majorBidi"/>
+          <w:color w:val="000000"/>
+          <w:sz w:val="24"/>
+          <w:szCs w:val="24"/>
+        </w:rPr>
+        <w:t xml:space="preserve"> untuk kemudian</w:t>
+      </w:r>
+      <w:r>
+        <w:rPr>
+          <w:rFonts w:asciiTheme="majorBidi" w:hAnsiTheme="majorBidi" w:cstheme="majorBidi"/>
+          <w:color w:val="000000"/>
+          <w:sz w:val="24"/>
+          <w:szCs w:val="24"/>
+          <w:lang w:val="en-US"/>
+        </w:rPr>
+        <w:t xml:space="preserve"> dihapus</w:t>
+      </w:r>
+      <w:r>
+        <w:rPr>
+          <w:rFonts w:asciiTheme="majorBidi" w:hAnsiTheme="majorBidi" w:cstheme="majorBidi"/>
+          <w:color w:val="000000"/>
+          <w:sz w:val="24"/>
+          <w:szCs w:val="24"/>
+        </w:rPr>
+        <w:t>.</w:t>
+      </w:r>
+    </w:p>
+    <w:p>
+      <w:pPr>
+        <w:pStyle w:val="ListParagraph"/>
+        <w:numPr>
+          <w:ilvl w:val="0"/>
+          <w:numId w:val="23"/>
+        </w:numPr>
+        <w:ind w:left="360"/>
+        <w:jc w:val="both"/>
+        <w:rPr>
+          <w:rFonts w:asciiTheme="majorBidi" w:hAnsiTheme="majorBidi" w:cstheme="majorBidi"/>
+          <w:color w:val="000000"/>
+          <w:sz w:val="24"/>
+          <w:szCs w:val="24"/>
+          <w:lang w:val="en-US"/>
+        </w:rPr>
+      </w:pPr>
+      <w:r>
+        <w:rPr>
+          <w:rFonts w:asciiTheme="majorBidi" w:hAnsiTheme="majorBidi" w:cstheme="majorBidi"/>
+          <w:color w:val="000000"/>
+          <w:sz w:val="24"/>
+          <w:szCs w:val="24"/>
+        </w:rPr>
+        <w:t>Ula</w:t>
+      </w:r>
+      <w:r>
+        <w:rPr>
+          <w:rFonts w:asciiTheme="majorBidi" w:hAnsiTheme="majorBidi" w:cstheme="majorBidi"/>
+          <w:color w:val="000000"/>
+          <w:sz w:val="24"/>
+          <w:szCs w:val="24"/>
+        </w:rPr>
+        <w:t>ngi langkah 1 dan 2 untuk semua</w:t>
+      </w:r>
+      <w:r>
+        <w:rPr>
+          <w:rFonts w:asciiTheme="majorBidi" w:hAnsiTheme="majorBidi" w:cstheme="majorBidi"/>
+          <w:color w:val="000000"/>
+          <w:sz w:val="24"/>
+          <w:szCs w:val="24"/>
+          <w:lang w:val="en-US"/>
+        </w:rPr>
+        <w:t xml:space="preserve"> lokasi</w:t>
+      </w:r>
+      <w:r>
+        <w:rPr>
+          <w:rFonts w:asciiTheme="majorBidi" w:hAnsiTheme="majorBidi" w:cstheme="majorBidi"/>
+          <w:color w:val="000000"/>
+          <w:sz w:val="24"/>
+          <w:szCs w:val="24"/>
+          <w:lang w:val="en-US"/>
+        </w:rPr>
+        <w:t xml:space="preserve"> </w:t>
+      </w:r>
+      <w:r>
+        <w:rPr>
+          <w:rFonts w:asciiTheme="majorBidi" w:hAnsiTheme="majorBidi" w:cstheme="majorBidi"/>
+          <w:i/>
+          <w:iCs/>
+          <w:color w:val="000000"/>
+          <w:sz w:val="24"/>
+          <w:szCs w:val="24"/>
+        </w:rPr>
+        <w:t>pixel</w:t>
+      </w:r>
+      <w:r>
+        <w:rPr>
+          <w:rFonts w:asciiTheme="majorBidi" w:hAnsiTheme="majorBidi" w:cstheme="majorBidi"/>
+          <w:color w:val="000000"/>
+          <w:sz w:val="24"/>
+          <w:szCs w:val="24"/>
+        </w:rPr>
+        <w:t xml:space="preserve"> yang cocok dengan</w:t>
+      </w:r>
+      <w:r>
+        <w:rPr>
+          <w:rFonts w:asciiTheme="majorBidi" w:hAnsiTheme="majorBidi" w:cstheme="majorBidi"/>
+          <w:color w:val="000000"/>
+          <w:sz w:val="24"/>
+          <w:szCs w:val="24"/>
+          <w:lang w:val="en-US"/>
+        </w:rPr>
+        <w:t xml:space="preserve"> </w:t>
+      </w:r>
+      <w:r>
+        <w:rPr>
+          <w:rFonts w:asciiTheme="majorBidi" w:hAnsiTheme="majorBidi" w:cstheme="majorBidi"/>
+          <w:i/>
+          <w:iCs/>
+          <w:color w:val="000000"/>
+          <w:sz w:val="24"/>
+          <w:szCs w:val="24"/>
+        </w:rPr>
+        <w:t>template</w:t>
+      </w:r>
+      <w:r>
+        <w:rPr>
+          <w:rFonts w:asciiTheme="majorBidi" w:hAnsiTheme="majorBidi" w:cstheme="majorBidi"/>
+          <w:color w:val="000000"/>
+          <w:sz w:val="24"/>
+          <w:szCs w:val="24"/>
+        </w:rPr>
+        <w:t xml:space="preserve"> T1.</w:t>
+      </w:r>
+    </w:p>
+    <w:p>
+      <w:pPr>
+        <w:pStyle w:val="ListParagraph"/>
+        <w:numPr>
+          <w:ilvl w:val="0"/>
+          <w:numId w:val="23"/>
+        </w:numPr>
+        <w:ind w:left="360"/>
+        <w:jc w:val="both"/>
+        <w:rPr>
+          <w:rFonts w:asciiTheme="majorBidi" w:hAnsiTheme="majorBidi" w:cstheme="majorBidi"/>
+          <w:color w:val="000000"/>
+          <w:sz w:val="24"/>
+          <w:szCs w:val="24"/>
+        </w:rPr>
+      </w:pPr>
+      <w:r>
+        <w:rPr>
+          <w:rFonts w:asciiTheme="majorBidi" w:hAnsiTheme="majorBidi" w:cstheme="majorBidi"/>
+          <w:color w:val="000000"/>
+          <w:sz w:val="24"/>
+          <w:szCs w:val="24"/>
+        </w:rPr>
+        <w:t xml:space="preserve">Ulangi langkah 1–3 untuk </w:t>
+      </w:r>
+      <w:r>
+        <w:rPr>
+          <w:rFonts w:asciiTheme="majorBidi" w:hAnsiTheme="majorBidi" w:cstheme="majorBidi"/>
+          <w:i/>
+          <w:iCs/>
+          <w:color w:val="000000"/>
+          <w:sz w:val="24"/>
+          <w:szCs w:val="24"/>
+        </w:rPr>
+        <w:t>template</w:t>
+      </w:r>
+      <w:r>
+        <w:rPr>
+          <w:rFonts w:asciiTheme="majorBidi" w:hAnsiTheme="majorBidi" w:cstheme="majorBidi"/>
+          <w:color w:val="000000"/>
+          <w:sz w:val="24"/>
+          <w:szCs w:val="24"/>
+        </w:rPr>
+        <w:t xml:space="preserve"> T2,</w:t>
+      </w:r>
+      <w:r>
+        <w:rPr>
+          <w:rFonts w:asciiTheme="majorBidi" w:hAnsiTheme="majorBidi" w:cstheme="majorBidi"/>
+          <w:color w:val="000000"/>
+          <w:sz w:val="24"/>
+          <w:szCs w:val="24"/>
+          <w:lang w:val="en-US"/>
+        </w:rPr>
+        <w:t xml:space="preserve"> </w:t>
+      </w:r>
+      <w:r>
+        <w:rPr>
+          <w:rFonts w:asciiTheme="majorBidi" w:hAnsiTheme="majorBidi" w:cstheme="majorBidi"/>
+          <w:color w:val="000000"/>
+          <w:sz w:val="24"/>
+          <w:szCs w:val="24"/>
+        </w:rPr>
+        <w:t>T3 dan T4.</w:t>
+      </w:r>
+    </w:p>
+    <w:p>
+      <w:pPr>
+        <w:pStyle w:val="ListParagraph"/>
+        <w:numPr>
+          <w:ilvl w:val="1"/>
+          <w:numId w:val="23"/>
+        </w:numPr>
+        <w:ind w:left="720"/>
+        <w:jc w:val="both"/>
+        <w:rPr>
+          <w:rFonts w:asciiTheme="majorBidi" w:hAnsiTheme="majorBidi" w:cstheme="majorBidi"/>
+          <w:color w:val="000000"/>
+          <w:sz w:val="24"/>
+          <w:szCs w:val="24"/>
+          <w:lang w:val="en-US"/>
+        </w:rPr>
+      </w:pPr>
+      <w:r>
+        <w:rPr>
+          <w:rFonts w:asciiTheme="majorBidi" w:hAnsiTheme="majorBidi" w:cstheme="majorBidi"/>
+          <w:color w:val="000000"/>
+          <w:sz w:val="24"/>
+          <w:szCs w:val="24"/>
+        </w:rPr>
+        <w:t xml:space="preserve">Pencocokkan </w:t>
+      </w:r>
+      <w:r>
+        <w:rPr>
+          <w:rFonts w:asciiTheme="majorBidi" w:hAnsiTheme="majorBidi" w:cstheme="majorBidi"/>
+          <w:i/>
+          <w:iCs/>
+          <w:color w:val="000000"/>
+          <w:sz w:val="24"/>
+          <w:szCs w:val="24"/>
+        </w:rPr>
+        <w:t>template</w:t>
+      </w:r>
+      <w:r>
+        <w:rPr>
+          <w:rFonts w:asciiTheme="majorBidi" w:hAnsiTheme="majorBidi" w:cstheme="majorBidi"/>
+          <w:color w:val="000000"/>
+          <w:sz w:val="24"/>
+          <w:szCs w:val="24"/>
+        </w:rPr>
+        <w:t xml:space="preserve"> T2 akan dilakukan pada sisi kiri dari obyek </w:t>
+      </w:r>
+      <w:r>
+        <w:rPr>
+          <w:rFonts w:asciiTheme="majorBidi" w:hAnsiTheme="majorBidi" w:cstheme="majorBidi"/>
+          <w:color w:val="000000"/>
+          <w:sz w:val="24"/>
+          <w:szCs w:val="24"/>
+          <w:lang w:val="en-US"/>
+        </w:rPr>
+        <w:tab/>
+      </w:r>
+      <w:r>
+        <w:rPr>
+          <w:rFonts w:asciiTheme="majorBidi" w:hAnsiTheme="majorBidi" w:cstheme="majorBidi"/>
+          <w:color w:val="000000"/>
+          <w:sz w:val="24"/>
+          <w:szCs w:val="24"/>
+        </w:rPr>
+        <w:t>den</w:t>
+      </w:r>
+      <w:r>
+        <w:rPr>
+          <w:rFonts w:asciiTheme="majorBidi" w:hAnsiTheme="majorBidi" w:cstheme="majorBidi"/>
+          <w:color w:val="000000"/>
+          <w:sz w:val="24"/>
+          <w:szCs w:val="24"/>
+        </w:rPr>
+        <w:t>gan arah dari bawah ke atas dan</w:t>
+      </w:r>
+      <w:r>
+        <w:rPr>
+          <w:rFonts w:asciiTheme="majorBidi" w:hAnsiTheme="majorBidi" w:cstheme="majorBidi"/>
+          <w:color w:val="000000"/>
+          <w:sz w:val="24"/>
+          <w:szCs w:val="24"/>
+          <w:lang w:val="en-US"/>
+        </w:rPr>
+        <w:t xml:space="preserve"> </w:t>
+      </w:r>
+      <w:r>
+        <w:rPr>
+          <w:rFonts w:asciiTheme="majorBidi" w:hAnsiTheme="majorBidi" w:cstheme="majorBidi"/>
+          <w:color w:val="000000"/>
+          <w:sz w:val="24"/>
+          <w:szCs w:val="24"/>
+        </w:rPr>
+        <w:t>dari kiri ke kanan.</w:t>
+      </w:r>
+      <w:r>
+        <w:rPr>
+          <w:rFonts w:asciiTheme="majorBidi" w:hAnsiTheme="majorBidi" w:cstheme="majorBidi"/>
+          <w:color w:val="000000"/>
+          <w:sz w:val="24"/>
+          <w:szCs w:val="24"/>
+          <w:lang w:val="en-US"/>
+        </w:rPr>
+        <w:t xml:space="preserve"> </w:t>
+      </w:r>
+    </w:p>
+    <w:p>
+      <w:pPr>
+        <w:pStyle w:val="ListParagraph"/>
+        <w:numPr>
+          <w:ilvl w:val="1"/>
+          <w:numId w:val="23"/>
+        </w:numPr>
+        <w:ind w:left="720"/>
+        <w:jc w:val="both"/>
+        <w:rPr>
+          <w:rFonts w:asciiTheme="majorBidi" w:hAnsiTheme="majorBidi" w:cstheme="majorBidi"/>
+          <w:color w:val="000000"/>
+          <w:sz w:val="24"/>
+          <w:szCs w:val="24"/>
+          <w:lang w:val="en-US"/>
+        </w:rPr>
+      </w:pPr>
+      <w:r>
+        <w:rPr>
+          <w:rFonts w:asciiTheme="majorBidi" w:hAnsiTheme="majorBidi" w:cstheme="majorBidi"/>
+          <w:color w:val="000000"/>
+          <w:sz w:val="24"/>
+          <w:szCs w:val="24"/>
+        </w:rPr>
+        <w:t xml:space="preserve">Pencocokkan </w:t>
+      </w:r>
+      <w:r>
+        <w:rPr>
+          <w:rFonts w:asciiTheme="majorBidi" w:hAnsiTheme="majorBidi" w:cstheme="majorBidi"/>
+          <w:i/>
+          <w:iCs/>
+          <w:color w:val="000000"/>
+          <w:sz w:val="24"/>
+          <w:szCs w:val="24"/>
+        </w:rPr>
+        <w:t>template</w:t>
+      </w:r>
+      <w:r>
+        <w:rPr>
+          <w:rFonts w:asciiTheme="majorBidi" w:hAnsiTheme="majorBidi" w:cstheme="majorBidi"/>
+          <w:color w:val="000000"/>
+          <w:sz w:val="24"/>
+          <w:szCs w:val="24"/>
+        </w:rPr>
+        <w:t xml:space="preserve"> T3 akan dilakukan </w:t>
+      </w:r>
+      <w:r>
+        <w:rPr>
+          <w:rFonts w:asciiTheme="majorBidi" w:hAnsiTheme="majorBidi" w:cstheme="majorBidi"/>
+          <w:color w:val="000000"/>
+          <w:sz w:val="24"/>
+          <w:szCs w:val="24"/>
+          <w:lang w:val="en-US"/>
+        </w:rPr>
+        <w:tab/>
+      </w:r>
+      <w:r>
+        <w:rPr>
+          <w:rFonts w:asciiTheme="majorBidi" w:hAnsiTheme="majorBidi" w:cstheme="majorBidi"/>
+          <w:color w:val="000000"/>
+          <w:sz w:val="24"/>
+          <w:szCs w:val="24"/>
+        </w:rPr>
+        <w:t>pad</w:t>
+      </w:r>
+      <w:r>
+        <w:rPr>
+          <w:rFonts w:asciiTheme="majorBidi" w:hAnsiTheme="majorBidi" w:cstheme="majorBidi"/>
+          <w:color w:val="000000"/>
+          <w:sz w:val="24"/>
+          <w:szCs w:val="24"/>
+        </w:rPr>
+        <w:t xml:space="preserve">a sisi bawah dari obyek dengan </w:t>
+      </w:r>
+      <w:r>
+        <w:rPr>
+          <w:rFonts w:asciiTheme="majorBidi" w:hAnsiTheme="majorBidi" w:cstheme="majorBidi"/>
+          <w:color w:val="000000"/>
+          <w:sz w:val="24"/>
+          <w:szCs w:val="24"/>
+        </w:rPr>
+        <w:t>arah dari kanan ke kiri dan dari bawah ke atas.</w:t>
+      </w:r>
+    </w:p>
+    <w:p>
+      <w:pPr>
+        <w:pStyle w:val="ListParagraph"/>
+        <w:numPr>
+          <w:ilvl w:val="1"/>
+          <w:numId w:val="23"/>
+        </w:numPr>
+        <w:ind w:left="720"/>
+        <w:jc w:val="both"/>
+        <w:rPr>
+          <w:rFonts w:asciiTheme="majorBidi" w:hAnsiTheme="majorBidi" w:cstheme="majorBidi"/>
+          <w:color w:val="000000"/>
+          <w:sz w:val="24"/>
+          <w:szCs w:val="24"/>
+          <w:lang w:val="en-US"/>
+        </w:rPr>
+      </w:pPr>
+      <w:r>
+        <w:rPr>
+          <w:rFonts w:asciiTheme="majorBidi" w:hAnsiTheme="majorBidi" w:cstheme="majorBidi"/>
+          <w:color w:val="000000"/>
+          <w:sz w:val="24"/>
+          <w:szCs w:val="24"/>
+        </w:rPr>
+        <w:t xml:space="preserve">Pencocokkan </w:t>
+      </w:r>
+      <w:r>
+        <w:rPr>
+          <w:rFonts w:asciiTheme="majorBidi" w:hAnsiTheme="majorBidi" w:cstheme="majorBidi"/>
+          <w:i/>
+          <w:iCs/>
+          <w:color w:val="000000"/>
+          <w:sz w:val="24"/>
+          <w:szCs w:val="24"/>
+        </w:rPr>
+        <w:t>template</w:t>
+      </w:r>
+      <w:r>
+        <w:rPr>
+          <w:rFonts w:asciiTheme="majorBidi" w:hAnsiTheme="majorBidi" w:cstheme="majorBidi"/>
+          <w:color w:val="000000"/>
+          <w:sz w:val="24"/>
+          <w:szCs w:val="24"/>
+        </w:rPr>
+        <w:t xml:space="preserve"> T4 akan dilakukan </w:t>
+      </w:r>
+      <w:r>
+        <w:rPr>
+          <w:rFonts w:asciiTheme="majorBidi" w:hAnsiTheme="majorBidi" w:cstheme="majorBidi"/>
+          <w:color w:val="000000"/>
+          <w:sz w:val="24"/>
+          <w:szCs w:val="24"/>
+        </w:rPr>
+        <w:tab/>
+        <w:t>pad</w:t>
+      </w:r>
+      <w:r>
+        <w:rPr>
+          <w:rFonts w:asciiTheme="majorBidi" w:hAnsiTheme="majorBidi" w:cstheme="majorBidi"/>
+          <w:color w:val="000000"/>
+          <w:sz w:val="24"/>
+          <w:szCs w:val="24"/>
+        </w:rPr>
+        <w:t xml:space="preserve">a sisi kanan dari obyek dengan </w:t>
+      </w:r>
+      <w:r>
+        <w:rPr>
+          <w:rFonts w:asciiTheme="majorBidi" w:hAnsiTheme="majorBidi" w:cstheme="majorBidi"/>
+          <w:color w:val="000000"/>
+          <w:sz w:val="24"/>
+          <w:szCs w:val="24"/>
+        </w:rPr>
+        <w:t>arah dari atas ke bawah dan dari kanan ke kiri.</w:t>
+      </w:r>
+    </w:p>
+    <w:p>
+      <w:pPr>
+        <w:pStyle w:val="ListParagraph"/>
+        <w:numPr>
+          <w:ilvl w:val="0"/>
+          <w:numId w:val="23"/>
+        </w:numPr>
+        <w:tabs>
+          <w:tab w:val="left" w:pos="360"/>
+        </w:tabs>
+        <w:ind w:left="540" w:hanging="540"/>
+        <w:jc w:val="both"/>
+        <w:rPr>
+          <w:rFonts w:asciiTheme="majorBidi" w:hAnsiTheme="majorBidi" w:cstheme="majorBidi"/>
+          <w:color w:val="000000"/>
+          <w:sz w:val="24"/>
+          <w:szCs w:val="24"/>
+          <w:lang w:val="en-US"/>
+        </w:rPr>
+      </w:pPr>
+      <w:r>
+        <w:rPr>
+          <w:rFonts w:asciiTheme="majorBidi" w:hAnsiTheme="majorBidi" w:cstheme="majorBidi"/>
+          <w:color w:val="000000"/>
+          <w:sz w:val="24"/>
+          <w:szCs w:val="24"/>
+          <w:lang w:val="en-US"/>
+        </w:rPr>
+        <w:t>Piksel yang ditandai untuk dihapus ditetapkan menjadi putih</w:t>
+      </w:r>
+      <w:bookmarkStart w:id="0" w:name="_GoBack"/>
+      <w:bookmarkEnd w:id="0"/>
+    </w:p>
+    <w:p>
+      <w:pPr>
+        <w:pStyle w:val="ListParagraph"/>
+        <w:ind w:left="0"/>
+        <w:jc w:val="both"/>
+        <w:rPr>
+          <w:rFonts w:asciiTheme="majorBidi" w:hAnsiTheme="majorBidi" w:cstheme="majorBidi"/>
+          <w:color w:val="000000"/>
+          <w:sz w:val="24"/>
+          <w:szCs w:val="24"/>
+          <w:lang w:val="en-US"/>
+        </w:rPr>
+      </w:pPr>
+    </w:p>
+    <w:p>
+      <w:pPr>
+        <w:pStyle w:val="ListParagraph"/>
+        <w:spacing w:after="200" w:line="360" w:lineRule="auto"/>
+        <w:ind w:left="0"/>
+        <w:jc w:val="both"/>
+        <w:rPr>
+          <w:rFonts w:asciiTheme="majorBidi" w:hAnsiTheme="majorBidi" w:cstheme="majorBidi"/>
+          <w:b/>
+          <w:bCs/>
+          <w:color w:val="000000"/>
+          <w:sz w:val="24"/>
+          <w:szCs w:val="24"/>
+          <w:lang w:val="en-US"/>
+        </w:rPr>
+      </w:pPr>
+      <w:r>
+        <w:rPr>
+          <w:rFonts w:asciiTheme="majorBidi" w:hAnsiTheme="majorBidi" w:cstheme="majorBidi"/>
+          <w:b/>
+          <w:bCs/>
+          <w:color w:val="000000"/>
+          <w:sz w:val="24"/>
+          <w:szCs w:val="24"/>
+          <w:lang w:val="en-US"/>
+        </w:rPr>
         <w:t xml:space="preserve">3.4 Tahap Ekstraksi Fitur </w:t>
       </w:r>
     </w:p>
@@ -5200,8 +6743,8 @@
                         <wps:cNvSpPr txBox="1"/>
                         <wps:spPr>
                           <a:xfrm>
-                            <a:off x="1159459" y="1477206"/>
-                            <a:ext cx="403383" cy="491223"/>
+                            <a:off x="1159459" y="1476594"/>
+                            <a:ext cx="397826" cy="492675"/>
                           </a:xfrm>
                           <a:prstGeom prst="rect">
                             <a:avLst/>
@@ -5223,7 +6766,7 @@
                                   <w:sz w:val="36"/>
                                   <w:szCs w:val="36"/>
                                 </w:rPr>
-                                <w:t>2</w:t>
+                                <w:t>8</w:t>
                               </w:r>
                             </w:p>
                           </w:txbxContent>
@@ -5468,7 +7011,7 @@
           </mc:Choice>
           <mc:Fallback>
             <w:pict>
-              <v:group w14:anchorId="70C2BB84" id="Group 64" o:spid="_x0000_s1026" style="position:absolute;left:0;text-align:left;margin-left:116.6pt;margin-top:19.15pt;width:171.8pt;height:167.7pt;z-index:251659264;mso-width-relative:margin;mso-height-relative:margin" coordorigin="11594,3036" coordsize="29021,28342" o:gfxdata="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">
+              <v:group w14:anchorId="70C2BB84" id="Group 64" o:spid="_x0000_s1026" style="position:absolute;left:0;text-align:left;margin-left:116.6pt;margin-top:19.15pt;width:171.8pt;height:167.7pt;z-index:251659264;mso-width-relative:margin;mso-height-relative:margin" coordorigin="11594,3036" coordsize="29021,28342" o:gfxdata="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">
                 <v:shapetype id="_x0000_t32" coordsize="21600,21600" o:spt="32" o:oned="t" path="m,l21600,21600e" filled="f">
                   <v:path arrowok="t" fillok="f" o:connecttype="none"/>
                   <o:lock v:ext="edit" shapetype="t"/>
@@ -5512,7 +7055,7 @@
                 <v:shape id="Straight Arrow Connector 15" o:spid="_x0000_s1031" type="#_x0000_t32" style="position:absolute;left:15905;top:7960;width:20296;height:18502;flip:x;visibility:visible;mso-wrap-style:square" o:connectortype="straight" o:gfxdata="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" strokecolor="black [3213]" strokeweight=".5pt">
                   <v:stroke startarrow="block" endarrow="block" joinstyle="miter"/>
                 </v:shape>
-                <v:shape id="TextBox 54" o:spid="_x0000_s1032" type="#_x0000_t202" style="position:absolute;left:11594;top:14772;width:4034;height:4912;visibility:visible;mso-wrap-style:none;v-text-anchor:top" o:gfxdata="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" filled="f" stroked="f">
+                <v:shape id="TextBox 54" o:spid="_x0000_s1032" type="#_x0000_t202" style="position:absolute;left:11594;top:14765;width:3978;height:4927;visibility:visible;mso-wrap-style:none;v-text-anchor:top" o:gfxdata="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" filled="f" stroked="f">
                   <v:textbox style="mso-fit-shape-to-text:t">
                     <w:txbxContent>
                       <w:p>
@@ -5528,7 +7071,7 @@
                             <w:sz w:val="36"/>
                             <w:szCs w:val="36"/>
                           </w:rPr>
-                          <w:t>2</w:t>
+                          <w:t>8</w:t>
                         </w:r>
                       </w:p>
                     </w:txbxContent>
@@ -6277,7 +7820,7 @@
                     </pic:cNvPicPr>
                   </pic:nvPicPr>
                   <pic:blipFill>
-                    <a:blip r:embed="rId12"/>
+                    <a:blip r:embed="rId15"/>
                     <a:stretch>
                       <a:fillRect/>
                     </a:stretch>
@@ -6348,7 +7891,7 @@
                     </pic:cNvPicPr>
                   </pic:nvPicPr>
                   <pic:blipFill>
-                    <a:blip r:embed="rId13"/>
+                    <a:blip r:embed="rId16"/>
                     <a:stretch>
                       <a:fillRect/>
                     </a:stretch>
@@ -6407,7 +7950,7 @@
                     </pic:cNvPicPr>
                   </pic:nvPicPr>
                   <pic:blipFill>
-                    <a:blip r:embed="rId12"/>
+                    <a:blip r:embed="rId15"/>
                     <a:stretch>
                       <a:fillRect/>
                     </a:stretch>
@@ -6679,7 +8222,7 @@
                     </pic:cNvPicPr>
                   </pic:nvPicPr>
                   <pic:blipFill>
-                    <a:blip r:embed="rId14"/>
+                    <a:blip r:embed="rId17"/>
                     <a:stretch>
                       <a:fillRect/>
                     </a:stretch>
@@ -7401,7 +8944,7 @@
                     </pic:cNvPicPr>
                   </pic:nvPicPr>
                   <pic:blipFill>
-                    <a:blip r:embed="rId15">
+                    <a:blip r:embed="rId18">
                       <a:extLst>
                         <a:ext uri="{28A0092B-C50C-407E-A947-70E740481C1C}">
                           <a14:useLocalDpi xmlns:a14="http://schemas.microsoft.com/office/drawing/2010/main" val="0"/>
@@ -7587,7 +9130,7 @@
                     </pic:cNvPicPr>
                   </pic:nvPicPr>
                   <pic:blipFill>
-                    <a:blip r:embed="rId16">
+                    <a:blip r:embed="rId19">
                       <a:extLst>
                         <a:ext uri="{28A0092B-C50C-407E-A947-70E740481C1C}">
                           <a14:useLocalDpi xmlns:a14="http://schemas.microsoft.com/office/drawing/2010/main" val="0"/>
@@ -7641,8 +9184,6 @@
         </w:rPr>
         <w:t>Cara menentukan posisi titik</w:t>
       </w:r>
-      <w:bookmarkStart w:id="0" w:name="_GoBack"/>
-      <w:bookmarkEnd w:id="0"/>
     </w:p>
     <w:p>
       <w:pPr>
@@ -8899,7 +10440,7 @@
                     </pic:cNvPicPr>
                   </pic:nvPicPr>
                   <pic:blipFill>
-                    <a:blip r:embed="rId17">
+                    <a:blip r:embed="rId20">
                       <a:extLst>
                         <a:ext uri="{28A0092B-C50C-407E-A947-70E740481C1C}">
                           <a14:useLocalDpi xmlns:a14="http://schemas.microsoft.com/office/drawing/2010/main" val="0"/>
@@ -9096,7 +10637,7 @@
                     </pic:cNvPicPr>
                   </pic:nvPicPr>
                   <pic:blipFill>
-                    <a:blip r:embed="rId18">
+                    <a:blip r:embed="rId21">
                       <a:extLst>
                         <a:ext uri="{28A0092B-C50C-407E-A947-70E740481C1C}">
                           <a14:useLocalDpi xmlns:a14="http://schemas.microsoft.com/office/drawing/2010/main" val="0"/>
@@ -9414,7 +10955,7 @@
                     </pic:cNvPicPr>
                   </pic:nvPicPr>
                   <pic:blipFill>
-                    <a:blip r:embed="rId19">
+                    <a:blip r:embed="rId22">
                       <a:extLst>
                         <a:ext uri="{28A0092B-C50C-407E-A947-70E740481C1C}">
                           <a14:useLocalDpi xmlns:a14="http://schemas.microsoft.com/office/drawing/2010/main" val="0"/>
@@ -9666,7 +11207,7 @@
       </w:pPr>
     </w:p>
     <w:sectPr>
-      <w:footerReference w:type="default" r:id="rId20"/>
+      <w:footerReference w:type="default" r:id="rId23"/>
       <w:pgSz w:w="11906" w:h="16838"/>
       <w:pgMar w:top="1699" w:right="1699" w:bottom="1699" w:left="2275" w:header="720" w:footer="720" w:gutter="0"/>
       <w:pgNumType w:start="34"/>
@@ -10666,6 +12207,95 @@
     </w:lvl>
   </w:abstractNum>
   <w:abstractNum w:abstractNumId="9" w15:restartNumberingAfterBreak="0">
+    <w:nsid w:val="3E452D74"/>
+    <w:multiLevelType w:val="hybridMultilevel"/>
+    <w:tmpl w:val="10726152"/>
+    <w:lvl w:ilvl="0" w:tplc="0409000F">
+      <w:start w:val="1"/>
+      <w:numFmt w:val="decimal"/>
+      <w:lvlText w:val="%1."/>
+      <w:lvlJc w:val="left"/>
+      <w:pPr>
+        <w:ind w:left="720" w:hanging="360"/>
+      </w:pPr>
+      <w:rPr>
+        <w:rFonts w:hint="default"/>
+      </w:rPr>
+    </w:lvl>
+    <w:lvl w:ilvl="1" w:tplc="04090019" w:tentative="1">
+      <w:start w:val="1"/>
+      <w:numFmt w:val="lowerLetter"/>
+      <w:lvlText w:val="%2."/>
+      <w:lvlJc w:val="left"/>
+      <w:pPr>
+        <w:ind w:left="1440" w:hanging="360"/>
+      </w:pPr>
+    </w:lvl>
+    <w:lvl w:ilvl="2" w:tplc="0409001B" w:tentative="1">
+      <w:start w:val="1"/>
+      <w:numFmt w:val="lowerRoman"/>
+      <w:lvlText w:val="%3."/>
+      <w:lvlJc w:val="right"/>
+      <w:pPr>
+        <w:ind w:left="2160" w:hanging="180"/>
+      </w:pPr>
+    </w:lvl>
+    <w:lvl w:ilvl="3" w:tplc="0409000F" w:tentative="1">
+      <w:start w:val="1"/>
+      <w:numFmt w:val="decimal"/>
+      <w:lvlText w:val="%4."/>
+      <w:lvlJc w:val="left"/>
+      <w:pPr>
+        <w:ind w:left="2880" w:hanging="360"/>
+      </w:pPr>
+    </w:lvl>
+    <w:lvl w:ilvl="4" w:tplc="04090019" w:tentative="1">
+      <w:start w:val="1"/>
+      <w:numFmt w:val="lowerLetter"/>
+      <w:lvlText w:val="%5."/>
+      <w:lvlJc w:val="left"/>
+      <w:pPr>
+        <w:ind w:left="3600" w:hanging="360"/>
+      </w:pPr>
+    </w:lvl>
+    <w:lvl w:ilvl="5" w:tplc="0409001B" w:tentative="1">
+      <w:start w:val="1"/>
+      <w:numFmt w:val="lowerRoman"/>
+      <w:lvlText w:val="%6."/>
+      <w:lvlJc w:val="right"/>
+      <w:pPr>
+        <w:ind w:left="4320" w:hanging="180"/>
+      </w:pPr>
+    </w:lvl>
+    <w:lvl w:ilvl="6" w:tplc="0409000F" w:tentative="1">
+      <w:start w:val="1"/>
+      <w:numFmt w:val="decimal"/>
+      <w:lvlText w:val="%7."/>
+      <w:lvlJc w:val="left"/>
+      <w:pPr>
+        <w:ind w:left="5040" w:hanging="360"/>
+      </w:pPr>
+    </w:lvl>
+    <w:lvl w:ilvl="7" w:tplc="04090019" w:tentative="1">
+      <w:start w:val="1"/>
+      <w:numFmt w:val="lowerLetter"/>
+      <w:lvlText w:val="%8."/>
+      <w:lvlJc w:val="left"/>
+      <w:pPr>
+        <w:ind w:left="5760" w:hanging="360"/>
+      </w:pPr>
+    </w:lvl>
+    <w:lvl w:ilvl="8" w:tplc="0409001B" w:tentative="1">
+      <w:start w:val="1"/>
+      <w:numFmt w:val="lowerRoman"/>
+      <w:lvlText w:val="%9."/>
+      <w:lvlJc w:val="right"/>
+      <w:pPr>
+        <w:ind w:left="6480" w:hanging="180"/>
+      </w:pPr>
+    </w:lvl>
+  </w:abstractNum>
+  <w:abstractNum w:abstractNumId="10" w15:restartNumberingAfterBreak="0">
     <w:nsid w:val="412F6677"/>
     <w:multiLevelType w:val="hybridMultilevel"/>
     <w:tmpl w:val="7DEADCE8"/>
@@ -10754,7 +12384,7 @@
       </w:pPr>
     </w:lvl>
   </w:abstractNum>
-  <w:abstractNum w:abstractNumId="10" w15:restartNumberingAfterBreak="0">
+  <w:abstractNum w:abstractNumId="11" w15:restartNumberingAfterBreak="0">
     <w:nsid w:val="42B55EE4"/>
     <w:multiLevelType w:val="hybridMultilevel"/>
     <w:tmpl w:val="1894316E"/>
@@ -10848,7 +12478,7 @@
       </w:pPr>
     </w:lvl>
   </w:abstractNum>
-  <w:abstractNum w:abstractNumId="11" w15:restartNumberingAfterBreak="0">
+  <w:abstractNum w:abstractNumId="12" w15:restartNumberingAfterBreak="0">
     <w:nsid w:val="479F6AA5"/>
     <w:multiLevelType w:val="hybridMultilevel"/>
     <w:tmpl w:val="F898A458"/>
@@ -10940,7 +12570,7 @@
       </w:pPr>
     </w:lvl>
   </w:abstractNum>
-  <w:abstractNum w:abstractNumId="12" w15:restartNumberingAfterBreak="0">
+  <w:abstractNum w:abstractNumId="13" w15:restartNumberingAfterBreak="0">
     <w:nsid w:val="48430069"/>
     <w:multiLevelType w:val="multilevel"/>
     <w:tmpl w:val="F8907980"/>
@@ -11053,7 +12683,7 @@
       </w:rPr>
     </w:lvl>
   </w:abstractNum>
-  <w:abstractNum w:abstractNumId="13" w15:restartNumberingAfterBreak="0">
+  <w:abstractNum w:abstractNumId="14" w15:restartNumberingAfterBreak="0">
     <w:nsid w:val="4A6A0670"/>
     <w:multiLevelType w:val="multilevel"/>
     <w:tmpl w:val="9C8E938C"/>
@@ -11198,7 +12828,7 @@
       </w:rPr>
     </w:lvl>
   </w:abstractNum>
-  <w:abstractNum w:abstractNumId="14" w15:restartNumberingAfterBreak="0">
+  <w:abstractNum w:abstractNumId="15" w15:restartNumberingAfterBreak="0">
     <w:nsid w:val="4DAB504E"/>
     <w:multiLevelType w:val="hybridMultilevel"/>
     <w:tmpl w:val="BAFAAE78"/>
@@ -11287,7 +12917,96 @@
       </w:pPr>
     </w:lvl>
   </w:abstractNum>
-  <w:abstractNum w:abstractNumId="15" w15:restartNumberingAfterBreak="0">
+  <w:abstractNum w:abstractNumId="16" w15:restartNumberingAfterBreak="0">
+    <w:nsid w:val="5C100F3C"/>
+    <w:multiLevelType w:val="hybridMultilevel"/>
+    <w:tmpl w:val="EFBECA38"/>
+    <w:lvl w:ilvl="0" w:tplc="0409000F">
+      <w:start w:val="1"/>
+      <w:numFmt w:val="decimal"/>
+      <w:lvlText w:val="%1."/>
+      <w:lvlJc w:val="left"/>
+      <w:pPr>
+        <w:ind w:left="720" w:hanging="360"/>
+      </w:pPr>
+      <w:rPr>
+        <w:rFonts w:hint="default"/>
+      </w:rPr>
+    </w:lvl>
+    <w:lvl w:ilvl="1" w:tplc="04090019">
+      <w:start w:val="1"/>
+      <w:numFmt w:val="lowerLetter"/>
+      <w:lvlText w:val="%2."/>
+      <w:lvlJc w:val="left"/>
+      <w:pPr>
+        <w:ind w:left="1440" w:hanging="360"/>
+      </w:pPr>
+    </w:lvl>
+    <w:lvl w:ilvl="2" w:tplc="0409001B" w:tentative="1">
+      <w:start w:val="1"/>
+      <w:numFmt w:val="lowerRoman"/>
+      <w:lvlText w:val="%3."/>
+      <w:lvlJc w:val="right"/>
+      <w:pPr>
+        <w:ind w:left="2160" w:hanging="180"/>
+      </w:pPr>
+    </w:lvl>
+    <w:lvl w:ilvl="3" w:tplc="0409000F" w:tentative="1">
+      <w:start w:val="1"/>
+      <w:numFmt w:val="decimal"/>
+      <w:lvlText w:val="%4."/>
+      <w:lvlJc w:val="left"/>
+      <w:pPr>
+        <w:ind w:left="2880" w:hanging="360"/>
+      </w:pPr>
+    </w:lvl>
+    <w:lvl w:ilvl="4" w:tplc="04090019" w:tentative="1">
+      <w:start w:val="1"/>
+      <w:numFmt w:val="lowerLetter"/>
+      <w:lvlText w:val="%5."/>
+      <w:lvlJc w:val="left"/>
+      <w:pPr>
+        <w:ind w:left="3600" w:hanging="360"/>
+      </w:pPr>
+    </w:lvl>
+    <w:lvl w:ilvl="5" w:tplc="0409001B" w:tentative="1">
+      <w:start w:val="1"/>
+      <w:numFmt w:val="lowerRoman"/>
+      <w:lvlText w:val="%6."/>
+      <w:lvlJc w:val="right"/>
+      <w:pPr>
+        <w:ind w:left="4320" w:hanging="180"/>
+      </w:pPr>
+    </w:lvl>
+    <w:lvl w:ilvl="6" w:tplc="0409000F" w:tentative="1">
+      <w:start w:val="1"/>
+      <w:numFmt w:val="decimal"/>
+      <w:lvlText w:val="%7."/>
+      <w:lvlJc w:val="left"/>
+      <w:pPr>
+        <w:ind w:left="5040" w:hanging="360"/>
+      </w:pPr>
+    </w:lvl>
+    <w:lvl w:ilvl="7" w:tplc="04090019" w:tentative="1">
+      <w:start w:val="1"/>
+      <w:numFmt w:val="lowerLetter"/>
+      <w:lvlText w:val="%8."/>
+      <w:lvlJc w:val="left"/>
+      <w:pPr>
+        <w:ind w:left="5760" w:hanging="360"/>
+      </w:pPr>
+    </w:lvl>
+    <w:lvl w:ilvl="8" w:tplc="0409001B" w:tentative="1">
+      <w:start w:val="1"/>
+      <w:numFmt w:val="lowerRoman"/>
+      <w:lvlText w:val="%9."/>
+      <w:lvlJc w:val="right"/>
+      <w:pPr>
+        <w:ind w:left="6480" w:hanging="180"/>
+      </w:pPr>
+    </w:lvl>
+  </w:abstractNum>
+  <w:abstractNum w:abstractNumId="17" w15:restartNumberingAfterBreak="0">
     <w:nsid w:val="700131E8"/>
     <w:multiLevelType w:val="hybridMultilevel"/>
     <w:tmpl w:val="45622D2E"/>
@@ -11376,7 +13095,7 @@
       </w:pPr>
     </w:lvl>
   </w:abstractNum>
-  <w:abstractNum w:abstractNumId="16" w15:restartNumberingAfterBreak="0">
+  <w:abstractNum w:abstractNumId="18" w15:restartNumberingAfterBreak="0">
     <w:nsid w:val="7B431974"/>
     <w:multiLevelType w:val="hybridMultilevel"/>
     <w:tmpl w:val="46C66C3A"/>
@@ -11514,7 +13233,7 @@
       </w:rPr>
     </w:lvl>
   </w:abstractNum>
-  <w:abstractNum w:abstractNumId="17" w15:restartNumberingAfterBreak="0">
+  <w:abstractNum w:abstractNumId="19" w15:restartNumberingAfterBreak="0">
     <w:nsid w:val="7C5056DB"/>
     <w:multiLevelType w:val="hybridMultilevel"/>
     <w:tmpl w:val="71320890"/>
@@ -11603,7 +13322,7 @@
       </w:pPr>
     </w:lvl>
   </w:abstractNum>
-  <w:abstractNum w:abstractNumId="18" w15:restartNumberingAfterBreak="0">
+  <w:abstractNum w:abstractNumId="20" w15:restartNumberingAfterBreak="0">
     <w:nsid w:val="7CBD2019"/>
     <w:multiLevelType w:val="hybridMultilevel"/>
     <w:tmpl w:val="27F072BC"/>
@@ -11716,7 +13435,7 @@
       </w:rPr>
     </w:lvl>
   </w:abstractNum>
-  <w:abstractNum w:abstractNumId="19" w15:restartNumberingAfterBreak="0">
+  <w:abstractNum w:abstractNumId="21" w15:restartNumberingAfterBreak="0">
     <w:nsid w:val="7D713489"/>
     <w:multiLevelType w:val="multilevel"/>
     <w:tmpl w:val="67F6C618"/>
@@ -11829,7 +13548,7 @@
       </w:rPr>
     </w:lvl>
   </w:abstractNum>
-  <w:abstractNum w:abstractNumId="20" w15:restartNumberingAfterBreak="0">
+  <w:abstractNum w:abstractNumId="22" w15:restartNumberingAfterBreak="0">
     <w:nsid w:val="7EEE3E4B"/>
     <w:multiLevelType w:val="multilevel"/>
     <w:tmpl w:val="CD167C5E"/>
@@ -11951,10 +13670,10 @@
     </w:lvl>
   </w:abstractNum>
   <w:num w:numId="1">
-    <w:abstractNumId w:val="10"/>
+    <w:abstractNumId w:val="11"/>
   </w:num>
   <w:num w:numId="2">
-    <w:abstractNumId w:val="11"/>
+    <w:abstractNumId w:val="12"/>
     <w:lvlOverride w:ilvl="0">
       <w:startOverride w:val="1"/>
     </w:lvlOverride>
@@ -12014,13 +13733,13 @@
     </w:lvlOverride>
   </w:num>
   <w:num w:numId="4">
-    <w:abstractNumId w:val="20"/>
+    <w:abstractNumId w:val="22"/>
   </w:num>
   <w:num w:numId="5">
-    <w:abstractNumId w:val="12"/>
+    <w:abstractNumId w:val="13"/>
   </w:num>
   <w:num w:numId="6">
-    <w:abstractNumId w:val="13"/>
+    <w:abstractNumId w:val="14"/>
   </w:num>
   <w:num w:numId="7">
     <w:abstractNumId w:val="6"/>
@@ -12029,22 +13748,22 @@
     <w:abstractNumId w:val="0"/>
   </w:num>
   <w:num w:numId="9">
-    <w:abstractNumId w:val="18"/>
+    <w:abstractNumId w:val="20"/>
   </w:num>
   <w:num w:numId="10">
     <w:abstractNumId w:val="2"/>
   </w:num>
   <w:num w:numId="11">
-    <w:abstractNumId w:val="17"/>
+    <w:abstractNumId w:val="19"/>
   </w:num>
   <w:num w:numId="12">
     <w:abstractNumId w:val="3"/>
   </w:num>
   <w:num w:numId="13">
-    <w:abstractNumId w:val="15"/>
+    <w:abstractNumId w:val="17"/>
   </w:num>
   <w:num w:numId="14">
-    <w:abstractNumId w:val="14"/>
+    <w:abstractNumId w:val="15"/>
   </w:num>
   <w:num w:numId="15">
     <w:abstractNumId w:val="8"/>
@@ -12053,19 +13772,25 @@
     <w:abstractNumId w:val="1"/>
   </w:num>
   <w:num w:numId="17">
-    <w:abstractNumId w:val="19"/>
+    <w:abstractNumId w:val="21"/>
   </w:num>
   <w:num w:numId="18">
-    <w:abstractNumId w:val="16"/>
+    <w:abstractNumId w:val="18"/>
   </w:num>
   <w:num w:numId="19">
-    <w:abstractNumId w:val="9"/>
+    <w:abstractNumId w:val="10"/>
   </w:num>
   <w:num w:numId="20">
     <w:abstractNumId w:val="5"/>
   </w:num>
   <w:num w:numId="21">
     <w:abstractNumId w:val="4"/>
+  </w:num>
+  <w:num w:numId="22">
+    <w:abstractNumId w:val="9"/>
+  </w:num>
+  <w:num w:numId="23">
+    <w:abstractNumId w:val="16"/>
   </w:num>
 </w:numbering>
 </file>
@@ -12193,6 +13918,7 @@
     <w:lsdException w:name="HTML Sample" w:semiHidden="1" w:unhideWhenUsed="1"/>
     <w:lsdException w:name="HTML Typewriter" w:semiHidden="1" w:unhideWhenUsed="1"/>
     <w:lsdException w:name="HTML Variable" w:semiHidden="1" w:unhideWhenUsed="1"/>
+    <w:lsdException w:name="Normal Table" w:semiHidden="1" w:unhideWhenUsed="1"/>
     <w:lsdException w:name="annotation subject" w:semiHidden="1" w:unhideWhenUsed="1"/>
     <w:lsdException w:name="No List" w:semiHidden="1" w:unhideWhenUsed="1"/>
     <w:lsdException w:name="Outline List 1" w:semiHidden="1" w:unhideWhenUsed="1"/>
@@ -12239,8 +13965,10 @@
     <w:lsdException w:name="Table Subtle 2" w:semiHidden="1" w:unhideWhenUsed="1"/>
     <w:lsdException w:name="Table Web 1" w:semiHidden="1" w:unhideWhenUsed="1"/>
     <w:lsdException w:name="Table Web 2" w:semiHidden="1" w:unhideWhenUsed="1"/>
+    <w:lsdException w:name="Table Web 3" w:semiHidden="1" w:unhideWhenUsed="1"/>
     <w:lsdException w:name="Balloon Text" w:semiHidden="1" w:unhideWhenUsed="1"/>
     <w:lsdException w:name="Table Grid" w:uiPriority="59"/>
+    <w:lsdException w:name="Table Theme" w:semiHidden="1" w:unhideWhenUsed="1"/>
     <w:lsdException w:name="Placeholder Text" w:semiHidden="1"/>
     <w:lsdException w:name="No Spacing" w:uiPriority="1" w:qFormat="1"/>
     <w:lsdException w:name="Light Shading" w:uiPriority="60"/>

</xml_diff>